<commit_message>
Mi portafolio, imagen de fondo, header y footer. Pre-entrega
</commit_message>
<xml_diff>
--- a/prueba-checklist.docx
+++ b/prueba-checklist.docx
@@ -35,15 +35,17 @@
         <w:spacing w:before="100" w:beforeAutospacing="1" w:after="100" w:afterAutospacing="1"/>
         <w:rPr>
           <w:rFonts w:ascii="Times New Roman" w:eastAsia="Times New Roman" w:hAnsi="Times New Roman" w:cs="Times New Roman"/>
-          <w:lang w:eastAsia="es-ES_tradnl"/>
-        </w:rPr>
-      </w:pPr>
-      <w:r>
-        <w:rPr>
-          <w:rFonts w:ascii="LiberationSans" w:eastAsia="Times New Roman" w:hAnsi="LiberationSans" w:cs="Times New Roman"/>
-          <w:color w:val="333333"/>
-          <w:sz w:val="20"/>
-          <w:szCs w:val="20"/>
+          <w:highlight w:val="green"/>
+          <w:lang w:eastAsia="es-ES_tradnl"/>
+        </w:rPr>
+      </w:pPr>
+      <w:r>
+        <w:rPr>
+          <w:rFonts w:ascii="LiberationSans" w:eastAsia="Times New Roman" w:hAnsi="LiberationSans" w:cs="Times New Roman"/>
+          <w:color w:val="333333"/>
+          <w:sz w:val="20"/>
+          <w:szCs w:val="20"/>
+          <w:highlight w:val="green"/>
           <w:lang w:eastAsia="es-ES_tradnl"/>
         </w:rPr>
         <w:t xml:space="preserve">El sitio web debe </w:t>
@@ -56,6 +58,7 @@
           <w:color w:val="333333"/>
           <w:sz w:val="20"/>
           <w:szCs w:val="20"/>
+          <w:highlight w:val="green"/>
           <w:lang w:eastAsia="es-ES_tradnl"/>
         </w:rPr>
         <w:t>ser responsivo.</w:t>
@@ -72,15 +75,17 @@
         <w:spacing w:before="100" w:beforeAutospacing="1" w:after="100" w:afterAutospacing="1"/>
         <w:rPr>
           <w:rFonts w:ascii="Times New Roman" w:eastAsia="Times New Roman" w:hAnsi="Times New Roman" w:cs="Times New Roman"/>
-          <w:lang w:eastAsia="es-ES_tradnl"/>
-        </w:rPr>
-      </w:pPr>
-      <w:r>
-        <w:rPr>
-          <w:rFonts w:ascii="LiberationSans" w:eastAsia="Times New Roman" w:hAnsi="LiberationSans" w:cs="Times New Roman"/>
-          <w:color w:val="333333"/>
-          <w:sz w:val="20"/>
-          <w:szCs w:val="20"/>
+          <w:highlight w:val="yellow"/>
+          <w:lang w:eastAsia="es-ES_tradnl"/>
+        </w:rPr>
+      </w:pPr>
+      <w:r>
+        <w:rPr>
+          <w:rFonts w:ascii="LiberationSans" w:eastAsia="Times New Roman" w:hAnsi="LiberationSans" w:cs="Times New Roman"/>
+          <w:color w:val="333333"/>
+          <w:sz w:val="20"/>
+          <w:szCs w:val="20"/>
+          <w:highlight w:val="yellow"/>
           <w:lang w:eastAsia="es-ES_tradnl"/>
         </w:rPr>
         <w:t xml:space="preserve">Debe </w:t>
@@ -93,6 +98,7 @@
           <w:color w:val="333333"/>
           <w:sz w:val="20"/>
           <w:szCs w:val="20"/>
+          <w:highlight w:val="yellow"/>
           <w:lang w:eastAsia="es-ES_tradnl"/>
         </w:rPr>
         <w:t>incluir una grilla</w:t>
@@ -103,6 +109,7 @@
           <w:color w:val="333333"/>
           <w:sz w:val="20"/>
           <w:szCs w:val="20"/>
+          <w:highlight w:val="yellow"/>
           <w:lang w:eastAsia="es-ES_tradnl"/>
         </w:rPr>
         <w:t>.</w:t>
@@ -119,15 +126,17 @@
         <w:spacing w:before="100" w:beforeAutospacing="1" w:after="100" w:afterAutospacing="1"/>
         <w:rPr>
           <w:rFonts w:ascii="Times New Roman" w:eastAsia="Times New Roman" w:hAnsi="Times New Roman" w:cs="Times New Roman"/>
-          <w:lang w:eastAsia="es-ES_tradnl"/>
-        </w:rPr>
-      </w:pPr>
-      <w:r>
-        <w:rPr>
-          <w:rFonts w:ascii="LiberationSans" w:eastAsia="Times New Roman" w:hAnsi="LiberationSans" w:cs="Times New Roman"/>
-          <w:color w:val="333333"/>
-          <w:sz w:val="20"/>
-          <w:szCs w:val="20"/>
+          <w:highlight w:val="green"/>
+          <w:lang w:eastAsia="es-ES_tradnl"/>
+        </w:rPr>
+      </w:pPr>
+      <w:r>
+        <w:rPr>
+          <w:rFonts w:ascii="LiberationSans" w:eastAsia="Times New Roman" w:hAnsi="LiberationSans" w:cs="Times New Roman"/>
+          <w:color w:val="333333"/>
+          <w:sz w:val="20"/>
+          <w:szCs w:val="20"/>
+          <w:highlight w:val="green"/>
           <w:lang w:eastAsia="es-ES_tradnl"/>
         </w:rPr>
         <w:t xml:space="preserve">El sitio web debe estar </w:t>
@@ -140,6 +149,7 @@
           <w:color w:val="333333"/>
           <w:sz w:val="20"/>
           <w:szCs w:val="20"/>
+          <w:highlight w:val="green"/>
           <w:lang w:eastAsia="es-ES_tradnl"/>
         </w:rPr>
         <w:t>construido usando la filosofía Mobile First</w:t>
@@ -150,6 +160,7 @@
           <w:color w:val="333333"/>
           <w:sz w:val="20"/>
           <w:szCs w:val="20"/>
+          <w:highlight w:val="green"/>
           <w:lang w:eastAsia="es-ES_tradnl"/>
         </w:rPr>
         <w:t>.</w:t>
@@ -166,15 +177,19 @@
         <w:spacing w:before="100" w:beforeAutospacing="1" w:after="100" w:afterAutospacing="1"/>
         <w:rPr>
           <w:rFonts w:ascii="Times New Roman" w:eastAsia="Times New Roman" w:hAnsi="Times New Roman" w:cs="Times New Roman"/>
-          <w:lang w:eastAsia="es-ES_tradnl"/>
-        </w:rPr>
-      </w:pPr>
-      <w:r>
-        <w:rPr>
-          <w:rFonts w:ascii="LiberationSans" w:eastAsia="Times New Roman" w:hAnsi="LiberationSans" w:cs="Times New Roman"/>
-          <w:color w:val="333333"/>
-          <w:sz w:val="20"/>
-          <w:szCs w:val="20"/>
+          <w:highlight w:val="green"/>
+          <w:lang w:eastAsia="es-ES_tradnl"/>
+        </w:rPr>
+      </w:pPr>
+      <w:bookmarkStart w:id="0" w:name="_GoBack"/>
+      <w:bookmarkEnd w:id="0"/>
+      <w:r>
+        <w:rPr>
+          <w:rFonts w:ascii="LiberationSans" w:eastAsia="Times New Roman" w:hAnsi="LiberationSans" w:cs="Times New Roman"/>
+          <w:color w:val="333333"/>
+          <w:sz w:val="20"/>
+          <w:szCs w:val="20"/>
+          <w:highlight w:val="green"/>
           <w:lang w:eastAsia="es-ES_tradnl"/>
         </w:rPr>
         <w:t xml:space="preserve">Se debe </w:t>
@@ -187,6 +202,7 @@
           <w:color w:val="333333"/>
           <w:sz w:val="20"/>
           <w:szCs w:val="20"/>
+          <w:highlight w:val="green"/>
           <w:lang w:eastAsia="es-ES_tradnl"/>
         </w:rPr>
         <w:t>integrar a lo menos un servicio externo de formularios de contacto</w:t>
@@ -197,6 +213,7 @@
           <w:color w:val="333333"/>
           <w:sz w:val="20"/>
           <w:szCs w:val="20"/>
+          <w:highlight w:val="green"/>
           <w:lang w:eastAsia="es-ES_tradnl"/>
         </w:rPr>
         <w:t xml:space="preserve"> (Typeform).</w:t>
@@ -283,7 +300,32 @@
           <w:szCs w:val="20"/>
           <w:lang w:eastAsia="es-ES_tradnl"/>
         </w:rPr>
-        <w:t>página debe tener una barra de navegación con links que lleven a las diferentes secciones de la página web</w:t>
+        <w:t xml:space="preserve">página debe tener una </w:t>
+      </w:r>
+      <w:r>
+        <w:rPr>
+          <w:rFonts w:ascii="LiberationSans" w:eastAsia="Times New Roman" w:hAnsi="LiberationSans" w:cs="Times New Roman"/>
+          <w:b/>
+          <w:bCs/>
+          <w:color w:val="333333"/>
+          <w:sz w:val="20"/>
+          <w:szCs w:val="20"/>
+          <w:highlight w:val="yellow"/>
+          <w:lang w:eastAsia="es-ES_tradnl"/>
+        </w:rPr>
+        <w:t>barra de navegación con links</w:t>
+      </w:r>
+      <w:r>
+        <w:rPr>
+          <w:rFonts w:ascii="LiberationSans" w:eastAsia="Times New Roman" w:hAnsi="LiberationSans" w:cs="Times New Roman"/>
+          <w:b/>
+          <w:bCs/>
+          <w:color w:val="333333"/>
+          <w:sz w:val="20"/>
+          <w:szCs w:val="20"/>
+          <w:lang w:eastAsia="es-ES_tradnl"/>
+        </w:rPr>
+        <w:t xml:space="preserve"> que lleven a las diferentes secciones de la página web</w:t>
       </w:r>
       <w:r>
         <w:rPr>
@@ -318,7 +360,18 @@
           <w:szCs w:val="20"/>
           <w:lang w:eastAsia="es-ES_tradnl"/>
         </w:rPr>
-        <w:t>Todas las páginas deben contener un footer que incluya íconos de redes sociales.</w:t>
+        <w:t xml:space="preserve">Todas las páginas deben contener un </w:t>
+      </w:r>
+      <w:r>
+        <w:rPr>
+          <w:rFonts w:ascii="LiberationSans" w:eastAsia="Times New Roman" w:hAnsi="LiberationSans" w:cs="Times New Roman"/>
+          <w:color w:val="333333"/>
+          <w:sz w:val="20"/>
+          <w:szCs w:val="20"/>
+          <w:highlight w:val="yellow"/>
+          <w:lang w:eastAsia="es-ES_tradnl"/>
+        </w:rPr>
+        <w:t>footer que incluya íconos de redes sociales.</w:t>
       </w:r>
     </w:p>
     <w:p>
@@ -390,7 +443,28 @@
           <w:szCs w:val="20"/>
           <w:lang w:eastAsia="es-ES_tradnl"/>
         </w:rPr>
-        <w:t>Se deben usar a lo menos 3 tipos diferentes de componentes de bootstrap (excluyendo las componentes con JavaScript)</w:t>
+        <w:t xml:space="preserve">Se deben usar a lo </w:t>
+      </w:r>
+      <w:r>
+        <w:rPr>
+          <w:rFonts w:ascii="LiberationSans" w:eastAsia="Times New Roman" w:hAnsi="LiberationSans" w:cs="Times New Roman"/>
+          <w:color w:val="333333"/>
+          <w:sz w:val="20"/>
+          <w:szCs w:val="20"/>
+          <w:highlight w:val="yellow"/>
+          <w:lang w:eastAsia="es-ES_tradnl"/>
+        </w:rPr>
+        <w:t>menos 3 tipos diferentes de componentes de</w:t>
+      </w:r>
+      <w:r>
+        <w:rPr>
+          <w:rFonts w:ascii="LiberationSans" w:eastAsia="Times New Roman" w:hAnsi="LiberationSans" w:cs="Times New Roman"/>
+          <w:color w:val="333333"/>
+          <w:sz w:val="20"/>
+          <w:szCs w:val="20"/>
+          <w:lang w:eastAsia="es-ES_tradnl"/>
+        </w:rPr>
+        <w:t xml:space="preserve"> bootstrap (excluyendo las componentes con JavaScript)</w:t>
       </w:r>
     </w:p>
     <w:p>
@@ -528,9 +602,10 @@
           <w:rFonts w:ascii="LiberationSans" w:eastAsia="Times New Roman" w:hAnsi="LiberationSans" w:cs="Times New Roman"/>
           <w:b/>
           <w:bCs/>
-          <w:color w:val="333333"/>
-          <w:sz w:val="20"/>
-          <w:szCs w:val="20"/>
+          <w:color w:val="FFFFFF" w:themeColor="background1"/>
+          <w:sz w:val="20"/>
+          <w:szCs w:val="20"/>
+          <w:highlight w:val="red"/>
           <w:lang w:eastAsia="es-ES_tradnl"/>
         </w:rPr>
         <w:t>Organización e indentado del código</w:t>
@@ -538,12 +613,22 @@
       <w:r>
         <w:rPr>
           <w:rFonts w:ascii="LiberationSans" w:eastAsia="Times New Roman" w:hAnsi="LiberationSans" w:cs="Times New Roman"/>
-          <w:color w:val="333333"/>
-          <w:sz w:val="20"/>
-          <w:szCs w:val="20"/>
-          <w:lang w:eastAsia="es-ES_tradnl"/>
-        </w:rPr>
-        <w:t xml:space="preserve"> .</w:t>
+          <w:color w:val="FFFFFF" w:themeColor="background1"/>
+          <w:sz w:val="20"/>
+          <w:szCs w:val="20"/>
+          <w:lang w:eastAsia="es-ES_tradnl"/>
+        </w:rPr>
+        <w:t xml:space="preserve"> </w:t>
+      </w:r>
+      <w:r>
+        <w:rPr>
+          <w:rFonts w:ascii="LiberationSans" w:eastAsia="Times New Roman" w:hAnsi="LiberationSans" w:cs="Times New Roman"/>
+          <w:color w:val="333333"/>
+          <w:sz w:val="20"/>
+          <w:szCs w:val="20"/>
+          <w:lang w:eastAsia="es-ES_tradnl"/>
+        </w:rPr>
+        <w:t>.</w:t>
       </w:r>
     </w:p>
     <w:p>
@@ -604,15 +689,17 @@
         <w:spacing w:before="100" w:beforeAutospacing="1" w:after="100" w:afterAutospacing="1"/>
         <w:rPr>
           <w:rFonts w:ascii="Times New Roman" w:eastAsia="Times New Roman" w:hAnsi="Times New Roman" w:cs="Times New Roman"/>
-          <w:lang w:eastAsia="es-ES_tradnl"/>
-        </w:rPr>
-      </w:pPr>
-      <w:r>
-        <w:rPr>
-          <w:rFonts w:ascii="LiberationSans" w:eastAsia="Times New Roman" w:hAnsi="LiberationSans" w:cs="Times New Roman"/>
-          <w:color w:val="333333"/>
-          <w:sz w:val="20"/>
-          <w:szCs w:val="20"/>
+          <w:highlight w:val="yellow"/>
+          <w:lang w:eastAsia="es-ES_tradnl"/>
+        </w:rPr>
+      </w:pPr>
+      <w:r>
+        <w:rPr>
+          <w:rFonts w:ascii="LiberationSans" w:eastAsia="Times New Roman" w:hAnsi="LiberationSans" w:cs="Times New Roman"/>
+          <w:color w:val="333333"/>
+          <w:sz w:val="20"/>
+          <w:szCs w:val="20"/>
+          <w:highlight w:val="yellow"/>
           <w:lang w:eastAsia="es-ES_tradnl"/>
         </w:rPr>
         <w:t xml:space="preserve">Una </w:t>
@@ -625,6 +712,7 @@
           <w:color w:val="333333"/>
           <w:sz w:val="20"/>
           <w:szCs w:val="20"/>
+          <w:highlight w:val="yellow"/>
           <w:lang w:eastAsia="es-ES_tradnl"/>
         </w:rPr>
         <w:t>sección en la que aparezca tu foto como fondo</w:t>
@@ -635,6 +723,7 @@
           <w:color w:val="333333"/>
           <w:sz w:val="20"/>
           <w:szCs w:val="20"/>
+          <w:highlight w:val="yellow"/>
           <w:lang w:eastAsia="es-ES_tradnl"/>
         </w:rPr>
         <w:t>.</w:t>
@@ -651,15 +740,17 @@
         <w:spacing w:before="100" w:beforeAutospacing="1" w:after="100" w:afterAutospacing="1"/>
         <w:rPr>
           <w:rFonts w:ascii="Times New Roman" w:eastAsia="Times New Roman" w:hAnsi="Times New Roman" w:cs="Times New Roman"/>
-          <w:lang w:eastAsia="es-ES_tradnl"/>
-        </w:rPr>
-      </w:pPr>
-      <w:r>
-        <w:rPr>
-          <w:rFonts w:ascii="LiberationSans" w:eastAsia="Times New Roman" w:hAnsi="LiberationSans" w:cs="Times New Roman"/>
-          <w:color w:val="333333"/>
-          <w:sz w:val="20"/>
-          <w:szCs w:val="20"/>
+          <w:highlight w:val="green"/>
+          <w:lang w:eastAsia="es-ES_tradnl"/>
+        </w:rPr>
+      </w:pPr>
+      <w:r>
+        <w:rPr>
+          <w:rFonts w:ascii="LiberationSans" w:eastAsia="Times New Roman" w:hAnsi="LiberationSans" w:cs="Times New Roman"/>
+          <w:color w:val="333333"/>
+          <w:sz w:val="20"/>
+          <w:szCs w:val="20"/>
+          <w:highlight w:val="green"/>
           <w:lang w:eastAsia="es-ES_tradnl"/>
         </w:rPr>
         <w:t xml:space="preserve">Una </w:t>
@@ -672,6 +763,7 @@
           <w:color w:val="333333"/>
           <w:sz w:val="20"/>
           <w:szCs w:val="20"/>
+          <w:highlight w:val="green"/>
           <w:lang w:eastAsia="es-ES_tradnl"/>
         </w:rPr>
         <w:t>sección el cual hagas una descripción sobre ti</w:t>
@@ -682,6 +774,7 @@
           <w:color w:val="333333"/>
           <w:sz w:val="20"/>
           <w:szCs w:val="20"/>
+          <w:highlight w:val="green"/>
           <w:lang w:eastAsia="es-ES_tradnl"/>
         </w:rPr>
         <w:t>, que contenga un titular y dos párrafos (debe desaparecer en tamaños pequeños de pantalla).</w:t>
@@ -709,6 +802,7 @@
           <w:color w:val="333333"/>
           <w:sz w:val="20"/>
           <w:szCs w:val="20"/>
+          <w:highlight w:val="green"/>
           <w:lang w:eastAsia="es-ES_tradnl"/>
         </w:rPr>
         <w:t>Una sección que incluya tu experiencia</w:t>
@@ -839,9 +933,20 @@
           <w:color w:val="333333"/>
           <w:sz w:val="20"/>
           <w:szCs w:val="20"/>
-          <w:lang w:eastAsia="es-ES_tradnl"/>
-        </w:rPr>
-        <w:t>Una sección de formulario de contacto con Typeform.</w:t>
+          <w:highlight w:val="green"/>
+          <w:lang w:eastAsia="es-ES_tradnl"/>
+        </w:rPr>
+        <w:t>Una sección de formulario de contacto con Typeform</w:t>
+      </w:r>
+      <w:r>
+        <w:rPr>
+          <w:rFonts w:ascii="LiberationSans" w:eastAsia="Times New Roman" w:hAnsi="LiberationSans" w:cs="Times New Roman"/>
+          <w:color w:val="333333"/>
+          <w:sz w:val="20"/>
+          <w:szCs w:val="20"/>
+          <w:lang w:eastAsia="es-ES_tradnl"/>
+        </w:rPr>
+        <w:t>.</w:t>
       </w:r>
     </w:p>
     <w:p>
@@ -855,15 +960,17 @@
         <w:spacing w:before="100" w:beforeAutospacing="1" w:after="100" w:afterAutospacing="1"/>
         <w:rPr>
           <w:rFonts w:ascii="Times New Roman" w:eastAsia="Times New Roman" w:hAnsi="Times New Roman" w:cs="Times New Roman"/>
-          <w:lang w:eastAsia="es-ES_tradnl"/>
-        </w:rPr>
-      </w:pPr>
-      <w:r>
-        <w:rPr>
-          <w:rFonts w:ascii="LiberationSans" w:eastAsia="Times New Roman" w:hAnsi="LiberationSans" w:cs="Times New Roman"/>
-          <w:color w:val="333333"/>
-          <w:sz w:val="20"/>
-          <w:szCs w:val="20"/>
+          <w:highlight w:val="green"/>
+          <w:lang w:eastAsia="es-ES_tradnl"/>
+        </w:rPr>
+      </w:pPr>
+      <w:r>
+        <w:rPr>
+          <w:rFonts w:ascii="LiberationSans" w:eastAsia="Times New Roman" w:hAnsi="LiberationSans" w:cs="Times New Roman"/>
+          <w:color w:val="333333"/>
+          <w:sz w:val="20"/>
+          <w:szCs w:val="20"/>
+          <w:highlight w:val="green"/>
           <w:lang w:eastAsia="es-ES_tradnl"/>
         </w:rPr>
         <w:t xml:space="preserve">Una </w:t>
@@ -876,30 +983,18 @@
           <w:color w:val="333333"/>
           <w:sz w:val="20"/>
           <w:szCs w:val="20"/>
-          <w:lang w:eastAsia="es-ES_tradnl"/>
-        </w:rPr>
-        <w:t>sección footer con links a tus re</w:t>
-      </w:r>
-      <w:bookmarkStart w:id="0" w:name="_GoBack"/>
-      <w:bookmarkEnd w:id="0"/>
-      <w:r>
-        <w:rPr>
-          <w:rFonts w:ascii="LiberationSans" w:eastAsia="Times New Roman" w:hAnsi="LiberationSans" w:cs="Times New Roman"/>
-          <w:b/>
-          <w:bCs/>
-          <w:color w:val="333333"/>
-          <w:sz w:val="20"/>
-          <w:szCs w:val="20"/>
-          <w:lang w:eastAsia="es-ES_tradnl"/>
-        </w:rPr>
-        <w:t>des sociales</w:t>
-      </w:r>
-      <w:r>
-        <w:rPr>
-          <w:rFonts w:ascii="LiberationSans" w:eastAsia="Times New Roman" w:hAnsi="LiberationSans" w:cs="Times New Roman"/>
-          <w:color w:val="333333"/>
-          <w:sz w:val="20"/>
-          <w:szCs w:val="20"/>
+          <w:highlight w:val="green"/>
+          <w:lang w:eastAsia="es-ES_tradnl"/>
+        </w:rPr>
+        <w:t>sección footer con links a tus redes sociales</w:t>
+      </w:r>
+      <w:r>
+        <w:rPr>
+          <w:rFonts w:ascii="LiberationSans" w:eastAsia="Times New Roman" w:hAnsi="LiberationSans" w:cs="Times New Roman"/>
+          <w:color w:val="333333"/>
+          <w:sz w:val="20"/>
+          <w:szCs w:val="20"/>
+          <w:highlight w:val="green"/>
           <w:lang w:eastAsia="es-ES_tradnl"/>
         </w:rPr>
         <w:t xml:space="preserve">. </w:t>
@@ -4796,6 +4891,7 @@
     <w:lsdException w:name="HTML Sample" w:semiHidden="1" w:unhideWhenUsed="1"/>
     <w:lsdException w:name="HTML Typewriter" w:semiHidden="1" w:unhideWhenUsed="1"/>
     <w:lsdException w:name="HTML Variable" w:semiHidden="1" w:unhideWhenUsed="1"/>
+    <w:lsdException w:name="Normal Table" w:semiHidden="1" w:unhideWhenUsed="1"/>
     <w:lsdException w:name="annotation subject" w:semiHidden="1" w:unhideWhenUsed="1"/>
     <w:lsdException w:name="No List" w:semiHidden="1" w:unhideWhenUsed="1"/>
     <w:lsdException w:name="Outline List 1" w:semiHidden="1" w:unhideWhenUsed="1"/>
@@ -4842,8 +4938,10 @@
     <w:lsdException w:name="Table Subtle 2" w:semiHidden="1" w:unhideWhenUsed="1"/>
     <w:lsdException w:name="Table Web 1" w:semiHidden="1" w:unhideWhenUsed="1"/>
     <w:lsdException w:name="Table Web 2" w:semiHidden="1" w:unhideWhenUsed="1"/>
+    <w:lsdException w:name="Table Web 3" w:semiHidden="1" w:unhideWhenUsed="1"/>
     <w:lsdException w:name="Balloon Text" w:semiHidden="1" w:unhideWhenUsed="1"/>
     <w:lsdException w:name="Table Grid" w:uiPriority="39"/>
+    <w:lsdException w:name="Table Theme" w:semiHidden="1" w:unhideWhenUsed="1"/>
     <w:lsdException w:name="Placeholder Text" w:semiHidden="1"/>
     <w:lsdException w:name="No Spacing" w:uiPriority="1" w:qFormat="1"/>
     <w:lsdException w:name="Light Shading" w:uiPriority="60"/>

</xml_diff>